<commit_message>
read me update 2
</commit_message>
<xml_diff>
--- a/homework_knn/HW3_readme.docx
+++ b/homework_knn/HW3_readme.docx
@@ -1,6 +1,6 @@
 
 <file path=word/document.xml><?xml version="1.0" encoding="utf-8"?>
-<w:document xmlns:wpc="http://schemas.microsoft.com/office/word/2010/wordprocessingCanvas" xmlns:cx="http://schemas.microsoft.com/office/drawing/2014/chartex" xmlns:cx1="http://schemas.microsoft.com/office/drawing/2015/9/8/chartex" xmlns:cx2="http://schemas.microsoft.com/office/drawing/2015/10/21/chartex" xmlns:mc="http://schemas.openxmlformats.org/markup-compatibility/2006" xmlns:o="urn:schemas-microsoft-com:office:office" xmlns:r="http://schemas.openxmlformats.org/officeDocument/2006/relationships" xmlns:m="http://schemas.openxmlformats.org/officeDocument/2006/math" xmlns:v="urn:schemas-microsoft-com:vml" xmlns:wp14="http://schemas.microsoft.com/office/word/2010/wordprocessingDrawing" xmlns:wp="http://schemas.openxmlformats.org/drawingml/2006/wordprocessingDrawing" xmlns:w10="urn:schemas-microsoft-com:office:word" xmlns:w="http://schemas.openxmlformats.org/wordprocessingml/2006/main" xmlns:w14="http://schemas.microsoft.com/office/word/2010/wordml" xmlns:w15="http://schemas.microsoft.com/office/word/2012/wordml" xmlns:w16se="http://schemas.microsoft.com/office/word/2015/wordml/symex" xmlns:wpg="http://schemas.microsoft.com/office/word/2010/wordprocessingGroup" xmlns:wpi="http://schemas.microsoft.com/office/word/2010/wordprocessingInk" xmlns:wne="http://schemas.microsoft.com/office/word/2006/wordml" xmlns:wps="http://schemas.microsoft.com/office/word/2010/wordprocessingShape" mc:Ignorable="w14 w15 w16se wp14">
+<w:document xmlns:wpc="http://schemas.microsoft.com/office/word/2010/wordprocessingCanvas" xmlns:mc="http://schemas.openxmlformats.org/markup-compatibility/2006" xmlns:o="urn:schemas-microsoft-com:office:office" xmlns:r="http://schemas.openxmlformats.org/officeDocument/2006/relationships" xmlns:m="http://schemas.openxmlformats.org/officeDocument/2006/math" xmlns:v="urn:schemas-microsoft-com:vml" xmlns:wp14="http://schemas.microsoft.com/office/word/2010/wordprocessingDrawing" xmlns:wp="http://schemas.openxmlformats.org/drawingml/2006/wordprocessingDrawing" xmlns:w10="urn:schemas-microsoft-com:office:word" xmlns:w="http://schemas.openxmlformats.org/wordprocessingml/2006/main" xmlns:w14="http://schemas.microsoft.com/office/word/2010/wordml" xmlns:w15="http://schemas.microsoft.com/office/word/2012/wordml" xmlns:wpg="http://schemas.microsoft.com/office/word/2010/wordprocessingGroup" xmlns:wpi="http://schemas.microsoft.com/office/word/2010/wordprocessingInk" xmlns:wne="http://schemas.microsoft.com/office/word/2006/wordml" xmlns:wps="http://schemas.microsoft.com/office/word/2010/wordprocessingShape" mc:Ignorable="w14 w15 wp14">
   <w:body>
     <w:p>
       <w:pPr>
@@ -10,10 +10,19 @@
           <w:numId w:val="2"/>
         </w:numPr>
         <w:ind w:leftChars="0"/>
-      </w:pPr>
-      <w:r>
-        <w:rPr>
-          <w:rFonts w:hint="eastAsia"/>
+        <w:rPr>
+          <w:rFonts w:ascii="標楷體" w:eastAsia="標楷體" w:hAnsi="標楷體" w:cs="Times New Roman"/>
+          <w:b/>
+          <w:sz w:val="32"/>
+          <w:szCs w:val="32"/>
+        </w:rPr>
+      </w:pPr>
+      <w:r>
+        <w:rPr>
+          <w:rFonts w:ascii="標楷體" w:eastAsia="標楷體" w:hAnsi="標楷體" w:cs="Times New Roman"/>
+          <w:b/>
+          <w:sz w:val="32"/>
+          <w:szCs w:val="32"/>
         </w:rPr>
         <w:t>組員：</w:t>
       </w:r>
@@ -21,86 +30,71 @@
     <w:p>
       <w:pPr>
         <w:ind w:left="480"/>
-      </w:pPr>
-      <w:r>
-        <w:rPr>
-          <w:rFonts w:hint="eastAsia"/>
-        </w:rPr>
-        <w:t xml:space="preserve">101820302 </w:t>
-      </w:r>
-      <w:r>
-        <w:rPr>
-          <w:rFonts w:hint="eastAsia"/>
-        </w:rPr>
-        <w:t>施帛辰</w:t>
+        <w:rPr>
+          <w:rFonts w:ascii="標楷體" w:eastAsia="標楷體" w:hAnsi="標楷體" w:cs="Times New Roman"/>
+        </w:rPr>
+      </w:pPr>
+      <w:r>
+        <w:rPr>
+          <w:rFonts w:ascii="標楷體" w:eastAsia="標楷體" w:hAnsi="標楷體" w:cs="Times New Roman"/>
+        </w:rPr>
+        <w:t>101820302 施帛辰</w:t>
       </w:r>
     </w:p>
     <w:p>
       <w:pPr>
         <w:ind w:left="480"/>
-      </w:pPr>
-      <w:r>
-        <w:rPr>
-          <w:rFonts w:hint="eastAsia"/>
-        </w:rPr>
-        <w:t xml:space="preserve">101820324 </w:t>
-      </w:r>
-      <w:r>
-        <w:rPr>
-          <w:rFonts w:hint="eastAsia"/>
-        </w:rPr>
-        <w:t>林哲琛</w:t>
+        <w:rPr>
+          <w:rFonts w:ascii="標楷體" w:eastAsia="標楷體" w:hAnsi="標楷體" w:cs="Times New Roman"/>
+        </w:rPr>
+      </w:pPr>
+      <w:r>
+        <w:rPr>
+          <w:rFonts w:ascii="標楷體" w:eastAsia="標楷體" w:hAnsi="標楷體" w:cs="Times New Roman"/>
+        </w:rPr>
+        <w:t>101820324 林哲琛</w:t>
       </w:r>
     </w:p>
     <w:p>
       <w:pPr>
         <w:ind w:left="480"/>
-      </w:pPr>
-      <w:r>
-        <w:rPr>
-          <w:rFonts w:hint="eastAsia"/>
-        </w:rPr>
-        <w:t xml:space="preserve">101820330 </w:t>
-      </w:r>
-      <w:r>
-        <w:rPr>
-          <w:rFonts w:hint="eastAsia"/>
-        </w:rPr>
-        <w:t>楊昇翰</w:t>
+        <w:rPr>
+          <w:rFonts w:ascii="標楷體" w:eastAsia="標楷體" w:hAnsi="標楷體" w:cs="Times New Roman"/>
+        </w:rPr>
+      </w:pPr>
+      <w:r>
+        <w:rPr>
+          <w:rFonts w:ascii="標楷體" w:eastAsia="標楷體" w:hAnsi="標楷體" w:cs="Times New Roman"/>
+        </w:rPr>
+        <w:t>101820330 楊昇翰</w:t>
       </w:r>
     </w:p>
     <w:p>
       <w:pPr>
         <w:ind w:left="480"/>
-      </w:pPr>
-      <w:r>
-        <w:rPr>
-          <w:rFonts w:hint="eastAsia"/>
-        </w:rPr>
-        <w:t xml:space="preserve">101820329 </w:t>
-      </w:r>
-      <w:r>
-        <w:rPr>
-          <w:rFonts w:hint="eastAsia"/>
-        </w:rPr>
-        <w:t>林家文</w:t>
+        <w:rPr>
+          <w:rFonts w:ascii="標楷體" w:eastAsia="標楷體" w:hAnsi="標楷體" w:cs="Times New Roman"/>
+        </w:rPr>
+      </w:pPr>
+      <w:r>
+        <w:rPr>
+          <w:rFonts w:ascii="標楷體" w:eastAsia="標楷體" w:hAnsi="標楷體" w:cs="Times New Roman"/>
+        </w:rPr>
+        <w:t>101820329 林家文</w:t>
       </w:r>
     </w:p>
     <w:p>
       <w:pPr>
         <w:ind w:left="480"/>
-      </w:pPr>
-      <w:r>
-        <w:rPr>
-          <w:rFonts w:hint="eastAsia"/>
-        </w:rPr>
-        <w:t xml:space="preserve">101820307 </w:t>
-      </w:r>
-      <w:r>
-        <w:rPr>
-          <w:rFonts w:hint="eastAsia"/>
-        </w:rPr>
-        <w:t>施彙康</w:t>
+        <w:rPr>
+          <w:rFonts w:ascii="標楷體" w:eastAsia="標楷體" w:hAnsi="標楷體" w:cs="Times New Roman"/>
+        </w:rPr>
+      </w:pPr>
+      <w:r>
+        <w:rPr>
+          <w:rFonts w:ascii="標楷體" w:eastAsia="標楷體" w:hAnsi="標楷體" w:cs="Times New Roman"/>
+        </w:rPr>
+        <w:t>101820307 施彙康</w:t>
       </w:r>
     </w:p>
     <w:p>
@@ -111,18 +105,21 @@
           <w:numId w:val="2"/>
         </w:numPr>
         <w:ind w:leftChars="0"/>
-      </w:pPr>
-      <w:r>
-        <w:rPr>
-          <w:rFonts w:hint="eastAsia"/>
-        </w:rPr>
-        <w:t>使用說明</w:t>
-      </w:r>
-      <w:r>
-        <w:rPr>
-          <w:rFonts w:hint="eastAsia"/>
-        </w:rPr>
-        <w:t xml:space="preserve"> :</w:t>
+        <w:rPr>
+          <w:rFonts w:ascii="標楷體" w:eastAsia="標楷體" w:hAnsi="標楷體" w:cs="Times New Roman"/>
+          <w:b/>
+          <w:sz w:val="32"/>
+          <w:szCs w:val="32"/>
+        </w:rPr>
+      </w:pPr>
+      <w:r>
+        <w:rPr>
+          <w:rFonts w:ascii="標楷體" w:eastAsia="標楷體" w:hAnsi="標楷體" w:cs="Times New Roman"/>
+          <w:b/>
+          <w:sz w:val="32"/>
+          <w:szCs w:val="32"/>
+        </w:rPr>
+        <w:t>使用說明 :</w:t>
       </w:r>
     </w:p>
     <w:p>
@@ -133,31 +130,19 @@
           <w:numId w:val="2"/>
         </w:numPr>
         <w:ind w:leftChars="0"/>
-      </w:pPr>
-      <w:r>
-        <w:rPr>
-          <w:rFonts w:hint="eastAsia"/>
-        </w:rPr>
-        <w:t>使用</w:t>
-      </w:r>
-      <w:r>
-        <w:rPr>
-          <w:rFonts w:hint="eastAsia"/>
-        </w:rPr>
-        <w:t>visual</w:t>
-      </w:r>
-      <w:r>
-        <w:t xml:space="preserve"> studio</w:t>
-      </w:r>
-      <w:r>
-        <w:rPr>
-          <w:rFonts w:hint="eastAsia"/>
-        </w:rPr>
-        <w:t>開啟專案，然後</w:t>
-      </w:r>
-      <w:r>
-        <w:rPr>
-          <w:rFonts w:hint="eastAsia"/>
+        <w:rPr>
+          <w:rFonts w:ascii="標楷體" w:eastAsia="標楷體" w:hAnsi="標楷體" w:cs="Times New Roman"/>
+        </w:rPr>
+      </w:pPr>
+      <w:r>
+        <w:rPr>
+          <w:rFonts w:ascii="標楷體" w:eastAsia="標楷體" w:hAnsi="標楷體" w:cs="Times New Roman"/>
+        </w:rPr>
+        <w:t>使用visual studio開啟專案，然後</w:t>
+      </w:r>
+      <w:r>
+        <w:rPr>
+          <w:rFonts w:ascii="標楷體" w:eastAsia="標楷體" w:hAnsi="標楷體" w:cs="Times New Roman"/>
         </w:rPr>
         <w:t>執行程式</w:t>
       </w:r>
@@ -172,29 +157,94 @@
         <w:ind w:leftChars="0"/>
         <w:rPr>
           <w:rStyle w:val="5yl5"/>
-          <w:rFonts w:asciiTheme="minorEastAsia" w:hAnsiTheme="minorEastAsia"/>
-        </w:rPr>
-      </w:pPr>
-      <w:r>
-        <w:rPr>
-          <w:rStyle w:val="5yl5"/>
-          <w:rFonts w:asciiTheme="minorEastAsia" w:hAnsiTheme="minorEastAsia"/>
-        </w:rPr>
-        <w:t>FOLDER指到Data</w:t>
-      </w:r>
-      <w:r>
-        <w:rPr>
-          <w:rStyle w:val="5yl5"/>
-          <w:rFonts w:asciiTheme="minorEastAsia" w:hAnsiTheme="minorEastAsia"/>
+          <w:rFonts w:ascii="標楷體" w:eastAsia="標楷體" w:hAnsi="標楷體" w:cs="Times New Roman"/>
+        </w:rPr>
+      </w:pPr>
+      <w:r>
+        <w:rPr>
+          <w:rStyle w:val="5yl5"/>
+          <w:rFonts w:ascii="標楷體" w:eastAsia="標楷體" w:hAnsi="標楷體" w:cs="Times New Roman"/>
+        </w:rPr>
+        <w:t>FOLDER指</w:t>
+      </w:r>
+      <w:r>
+        <w:rPr>
+          <w:rStyle w:val="5yl5"/>
+          <w:rFonts w:ascii="標楷體" w:eastAsia="標楷體" w:hAnsi="標楷體" w:cs="Times New Roman"/>
+        </w:rPr>
+        <w:t>定</w:t>
+      </w:r>
+      <w:r>
+        <w:rPr>
+          <w:rStyle w:val="5yl5"/>
+          <w:rFonts w:ascii="標楷體" w:eastAsia="標楷體" w:hAnsi="標楷體" w:cs="Times New Roman"/>
+        </w:rPr>
+        <w:t>到</w:t>
+      </w:r>
+      <w:r>
+        <w:rPr>
+          <w:rStyle w:val="5yl5"/>
+          <w:rFonts w:ascii="標楷體" w:eastAsia="標楷體" w:hAnsi="標楷體" w:cs="Times New Roman"/>
+        </w:rPr>
+        <w:t>存有</w:t>
+      </w:r>
+      <w:r>
+        <w:rPr>
+          <w:rStyle w:val="5yl5"/>
+          <w:rFonts w:ascii="標楷體" w:eastAsia="標楷體" w:hAnsi="標楷體" w:cs="Times New Roman"/>
+        </w:rPr>
+        <w:t>Data</w:t>
+      </w:r>
+      <w:r>
+        <w:rPr>
+          <w:rStyle w:val="5yl5"/>
+          <w:rFonts w:ascii="標楷體" w:eastAsia="標楷體" w:hAnsi="標楷體" w:cs="Times New Roman"/>
+        </w:rPr>
+        <w:t>的</w:t>
+      </w:r>
+      <w:r>
+        <w:rPr>
+          <w:rStyle w:val="5yl5"/>
+          <w:rFonts w:ascii="標楷體" w:eastAsia="標楷體" w:hAnsi="標楷體" w:cs="Times New Roman"/>
         </w:rPr>
         <w:t>資料夾</w:t>
       </w:r>
       <w:r>
         <w:rPr>
           <w:rStyle w:val="5yl5"/>
-          <w:rFonts w:asciiTheme="minorEastAsia" w:hAnsiTheme="minorEastAsia"/>
-        </w:rPr>
-        <w:t xml:space="preserve"> </w:t>
+          <w:rFonts w:ascii="標楷體" w:eastAsia="標楷體" w:hAnsi="標楷體" w:cs="Times New Roman"/>
+        </w:rPr>
+        <w:t>，因為資料安排的方式是以類別作為第一大項，所以身為第二大項的p7和p8的資料以程式的方式</w:t>
+      </w:r>
+      <w:r>
+        <w:rPr>
+          <w:rStyle w:val="5yl5"/>
+          <w:rFonts w:ascii="標楷體" w:eastAsia="標楷體" w:hAnsi="標楷體" w:cs="Times New Roman" w:hint="eastAsia"/>
+        </w:rPr>
+        <w:t>忽略他，</w:t>
+      </w:r>
+      <w:r>
+        <w:rPr>
+          <w:rStyle w:val="5yl5"/>
+          <w:rFonts w:ascii="標楷體" w:eastAsia="標楷體" w:hAnsi="標楷體" w:cs="Times New Roman"/>
+        </w:rPr>
+        <w:t>沒有</w:t>
+      </w:r>
+      <w:r>
+        <w:rPr>
+          <w:rStyle w:val="5yl5"/>
+          <w:rFonts w:ascii="標楷體" w:eastAsia="標楷體" w:hAnsi="標楷體" w:cs="Times New Roman" w:hint="eastAsia"/>
+        </w:rPr>
+        <w:t>讓他們</w:t>
+      </w:r>
+      <w:bookmarkStart w:id="0" w:name="_GoBack"/>
+      <w:bookmarkEnd w:id="0"/>
+      <w:r>
+        <w:rPr>
+          <w:rStyle w:val="5yl5"/>
+          <w:rFonts w:ascii="標楷體" w:eastAsia="標楷體" w:hAnsi="標楷體" w:cs="Times New Roman"/>
+        </w:rPr>
+        <w:t>被knn作為資料</w:t>
       </w:r>
     </w:p>
     <w:p>
@@ -207,15 +257,29 @@
         <w:ind w:leftChars="0"/>
         <w:rPr>
           <w:rStyle w:val="5yl5"/>
-          <w:rFonts w:asciiTheme="minorEastAsia" w:hAnsiTheme="minorEastAsia"/>
-        </w:rPr>
-      </w:pPr>
-      <w:r>
-        <w:rPr>
-          <w:rStyle w:val="5yl5"/>
-          <w:rFonts w:asciiTheme="minorEastAsia" w:hAnsiTheme="minorEastAsia"/>
-        </w:rPr>
-        <w:t xml:space="preserve">讀取完後再選任一個txt檔 </w:t>
+          <w:rFonts w:ascii="標楷體" w:eastAsia="標楷體" w:hAnsi="標楷體" w:cs="Times New Roman"/>
+        </w:rPr>
+      </w:pPr>
+      <w:r>
+        <w:rPr>
+          <w:rStyle w:val="5yl5"/>
+          <w:rFonts w:ascii="標楷體" w:eastAsia="標楷體" w:hAnsi="標楷體" w:cs="Times New Roman"/>
+        </w:rPr>
+        <w:t>讀取完後再選任一個</w:t>
+      </w:r>
+      <w:r>
+        <w:rPr>
+          <w:rStyle w:val="5yl5"/>
+          <w:rFonts w:ascii="標楷體" w:eastAsia="標楷體" w:hAnsi="標楷體" w:cs="Times New Roman"/>
+        </w:rPr>
+        <w:t>p7和p8資料夾底下的</w:t>
+      </w:r>
+      <w:r>
+        <w:rPr>
+          <w:rStyle w:val="5yl5"/>
+          <w:rFonts w:ascii="標楷體" w:eastAsia="標楷體" w:hAnsi="標楷體" w:cs="Times New Roman"/>
+        </w:rPr>
+        <w:t xml:space="preserve">txt檔 </w:t>
       </w:r>
     </w:p>
     <w:p>
@@ -228,24 +292,43 @@
         <w:ind w:leftChars="0"/>
         <w:rPr>
           <w:rStyle w:val="5yl5"/>
-          <w:rFonts w:asciiTheme="minorEastAsia" w:hAnsiTheme="minorEastAsia"/>
-        </w:rPr>
-      </w:pPr>
-      <w:r>
-        <w:rPr>
-          <w:rStyle w:val="5yl5"/>
-          <w:rFonts w:asciiTheme="minorEastAsia" w:hAnsiTheme="minorEastAsia"/>
-        </w:rPr>
-        <w:t>按result即</w:t>
-      </w:r>
-      <w:bookmarkStart w:id="0" w:name="_GoBack"/>
-      <w:bookmarkEnd w:id="0"/>
-      <w:r>
-        <w:rPr>
-          <w:rStyle w:val="5yl5"/>
-          <w:rFonts w:asciiTheme="minorEastAsia" w:hAnsiTheme="minorEastAsia"/>
-        </w:rPr>
-        <w:t>可跑出結果</w:t>
+          <w:rFonts w:ascii="標楷體" w:eastAsia="標楷體" w:hAnsi="標楷體" w:cs="Times New Roman"/>
+        </w:rPr>
+      </w:pPr>
+      <w:r>
+        <w:rPr>
+          <w:rStyle w:val="5yl5"/>
+          <w:rFonts w:ascii="標楷體" w:eastAsia="標楷體" w:hAnsi="標楷體" w:cs="Times New Roman"/>
+        </w:rPr>
+        <w:t>按result</w:t>
+      </w:r>
+      <w:r>
+        <w:rPr>
+          <w:rStyle w:val="5yl5"/>
+          <w:rFonts w:ascii="標楷體" w:eastAsia="標楷體" w:hAnsi="標楷體" w:cs="Times New Roman"/>
+        </w:rPr>
+        <w:t>即可跑出以KNN所判斷出來的類別</w:t>
+      </w:r>
+    </w:p>
+    <w:p>
+      <w:pPr>
+        <w:pStyle w:val="a3"/>
+        <w:numPr>
+          <w:ilvl w:val="1"/>
+          <w:numId w:val="2"/>
+        </w:numPr>
+        <w:ind w:leftChars="0"/>
+        <w:rPr>
+          <w:rStyle w:val="5yl5"/>
+          <w:rFonts w:ascii="標楷體" w:eastAsia="標楷體" w:hAnsi="標楷體" w:cs="Times New Roman"/>
+        </w:rPr>
+      </w:pPr>
+      <w:r>
+        <w:rPr>
+          <w:rStyle w:val="5yl5"/>
+          <w:rFonts w:ascii="標楷體" w:eastAsia="標楷體" w:hAnsi="標楷體" w:cs="Times New Roman"/>
+        </w:rPr>
+        <w:t>若要修改K的數值，可以直接修改那條Bar</w:t>
       </w:r>
     </w:p>
     <w:p>
@@ -257,12 +340,18 @@
         </w:numPr>
         <w:ind w:leftChars="0"/>
         <w:rPr>
-          <w:rFonts w:asciiTheme="minorEastAsia" w:hAnsiTheme="minorEastAsia"/>
-        </w:rPr>
-      </w:pPr>
-      <w:r>
-        <w:rPr>
-          <w:rFonts w:asciiTheme="minorEastAsia" w:hAnsiTheme="minorEastAsia" w:hint="eastAsia"/>
+          <w:rFonts w:ascii="標楷體" w:eastAsia="標楷體" w:hAnsi="標楷體" w:cs="Times New Roman"/>
+          <w:b/>
+          <w:sz w:val="32"/>
+          <w:szCs w:val="32"/>
+        </w:rPr>
+      </w:pPr>
+      <w:r>
+        <w:rPr>
+          <w:rFonts w:ascii="標楷體" w:eastAsia="標楷體" w:hAnsi="標楷體" w:cs="Times New Roman"/>
+          <w:b/>
+          <w:sz w:val="32"/>
+          <w:szCs w:val="32"/>
         </w:rPr>
         <w:t>程式優點:</w:t>
       </w:r>
@@ -276,15 +365,442 @@
         </w:numPr>
         <w:ind w:leftChars="0"/>
         <w:rPr>
-          <w:rFonts w:asciiTheme="minorEastAsia" w:hAnsiTheme="minorEastAsia" w:hint="eastAsia"/>
-        </w:rPr>
-      </w:pPr>
-      <w:r>
-        <w:rPr>
-          <w:rStyle w:val="5yl5"/>
-        </w:rPr>
-        <w:t>當挑選出來之後的結果大家都一樣的時候，會從中亂數挑一個出來當作結果</w:t>
-      </w:r>
+          <w:rStyle w:val="5yl5"/>
+          <w:rFonts w:ascii="標楷體" w:eastAsia="標楷體" w:hAnsi="標楷體" w:cs="Times New Roman"/>
+        </w:rPr>
+      </w:pPr>
+      <w:r>
+        <w:rPr>
+          <w:rStyle w:val="5yl5"/>
+          <w:rFonts w:ascii="標楷體" w:eastAsia="標楷體" w:hAnsi="標楷體" w:cs="Times New Roman"/>
+        </w:rPr>
+        <w:t>當挑選出來之後的結果類別</w:t>
+      </w:r>
+      <w:r>
+        <w:rPr>
+          <w:rStyle w:val="5yl5"/>
+          <w:rFonts w:ascii="標楷體" w:eastAsia="標楷體" w:hAnsi="標楷體" w:cs="Times New Roman"/>
+        </w:rPr>
+        <w:t>都一樣的時候，會從中亂數挑一個出來當作結果</w:t>
+      </w:r>
+    </w:p>
+    <w:p>
+      <w:pPr>
+        <w:pStyle w:val="a3"/>
+        <w:numPr>
+          <w:ilvl w:val="0"/>
+          <w:numId w:val="2"/>
+        </w:numPr>
+        <w:ind w:leftChars="0"/>
+        <w:rPr>
+          <w:b/>
+          <w:sz w:val="32"/>
+          <w:szCs w:val="32"/>
+        </w:rPr>
+      </w:pPr>
+      <w:r>
+        <w:rPr>
+          <w:rFonts w:hint="eastAsia"/>
+          <w:b/>
+          <w:sz w:val="32"/>
+          <w:szCs w:val="32"/>
+        </w:rPr>
+        <w:t>分工</w:t>
+      </w:r>
+    </w:p>
+    <w:tbl>
+      <w:tblPr>
+        <w:tblStyle w:val="af"/>
+        <w:tblW w:w="0" w:type="auto"/>
+        <w:tblInd w:w="480" w:type="dxa"/>
+        <w:tblLook w:val="04A0" w:firstRow="1" w:lastRow="0" w:firstColumn="1" w:lastColumn="0" w:noHBand="0" w:noVBand="1"/>
+      </w:tblPr>
+      <w:tblGrid>
+        <w:gridCol w:w="2599"/>
+        <w:gridCol w:w="2608"/>
+        <w:gridCol w:w="2609"/>
+      </w:tblGrid>
+      <w:tr>
+        <w:tc>
+          <w:tcPr>
+            <w:tcW w:w="2765" w:type="dxa"/>
+          </w:tcPr>
+          <w:p>
+            <w:pPr>
+              <w:pStyle w:val="a3"/>
+              <w:ind w:leftChars="0" w:left="0"/>
+              <w:rPr>
+                <w:rFonts w:ascii="標楷體" w:eastAsia="標楷體" w:hAnsi="標楷體" w:cs="Times New Roman"/>
+              </w:rPr>
+            </w:pPr>
+            <w:r>
+              <w:rPr>
+                <w:rFonts w:ascii="標楷體" w:eastAsia="標楷體" w:hAnsi="標楷體" w:cs="Times New Roman"/>
+              </w:rPr>
+              <w:t>姓名</w:t>
+            </w:r>
+          </w:p>
+        </w:tc>
+        <w:tc>
+          <w:tcPr>
+            <w:tcW w:w="2765" w:type="dxa"/>
+          </w:tcPr>
+          <w:p>
+            <w:pPr>
+              <w:pStyle w:val="a3"/>
+              <w:ind w:leftChars="0" w:left="0"/>
+              <w:rPr>
+                <w:rFonts w:ascii="標楷體" w:eastAsia="標楷體" w:hAnsi="標楷體" w:cs="Times New Roman"/>
+              </w:rPr>
+            </w:pPr>
+            <w:r>
+              <w:rPr>
+                <w:rFonts w:ascii="標楷體" w:eastAsia="標楷體" w:hAnsi="標楷體" w:cs="Times New Roman"/>
+              </w:rPr>
+              <w:t>百分比</w:t>
+            </w:r>
+          </w:p>
+        </w:tc>
+        <w:tc>
+          <w:tcPr>
+            <w:tcW w:w="2766" w:type="dxa"/>
+          </w:tcPr>
+          <w:p>
+            <w:pPr>
+              <w:pStyle w:val="a3"/>
+              <w:ind w:leftChars="0" w:left="0"/>
+              <w:rPr>
+                <w:rFonts w:ascii="標楷體" w:eastAsia="標楷體" w:hAnsi="標楷體" w:cs="Times New Roman"/>
+              </w:rPr>
+            </w:pPr>
+            <w:r>
+              <w:rPr>
+                <w:rFonts w:ascii="標楷體" w:eastAsia="標楷體" w:hAnsi="標楷體" w:cs="Times New Roman"/>
+              </w:rPr>
+              <w:t>內容</w:t>
+            </w:r>
+          </w:p>
+        </w:tc>
+      </w:tr>
+      <w:tr>
+        <w:tc>
+          <w:tcPr>
+            <w:tcW w:w="2765" w:type="dxa"/>
+          </w:tcPr>
+          <w:p>
+            <w:pPr>
+              <w:pStyle w:val="a3"/>
+              <w:ind w:leftChars="0" w:left="0"/>
+              <w:rPr>
+                <w:rFonts w:ascii="標楷體" w:eastAsia="標楷體" w:hAnsi="標楷體" w:cs="Times New Roman"/>
+              </w:rPr>
+            </w:pPr>
+            <w:r>
+              <w:rPr>
+                <w:rFonts w:ascii="標楷體" w:eastAsia="標楷體" w:hAnsi="標楷體" w:cs="Times New Roman"/>
+              </w:rPr>
+              <w:t>施彙康</w:t>
+            </w:r>
+          </w:p>
+        </w:tc>
+        <w:tc>
+          <w:tcPr>
+            <w:tcW w:w="2765" w:type="dxa"/>
+          </w:tcPr>
+          <w:p>
+            <w:pPr>
+              <w:pStyle w:val="a3"/>
+              <w:ind w:leftChars="0" w:left="0"/>
+              <w:rPr>
+                <w:rFonts w:ascii="標楷體" w:eastAsia="標楷體" w:hAnsi="標楷體" w:cs="Times New Roman"/>
+              </w:rPr>
+            </w:pPr>
+            <w:r>
+              <w:rPr>
+                <w:rFonts w:ascii="標楷體" w:eastAsia="標楷體" w:hAnsi="標楷體" w:cs="Times New Roman"/>
+              </w:rPr>
+              <w:t>60%</w:t>
+            </w:r>
+          </w:p>
+        </w:tc>
+        <w:tc>
+          <w:tcPr>
+            <w:tcW w:w="2766" w:type="dxa"/>
+          </w:tcPr>
+          <w:p>
+            <w:pPr>
+              <w:pStyle w:val="a3"/>
+              <w:ind w:leftChars="0" w:left="0"/>
+              <w:rPr>
+                <w:rFonts w:ascii="標楷體" w:eastAsia="標楷體" w:hAnsi="標楷體" w:cs="Times New Roman"/>
+              </w:rPr>
+            </w:pPr>
+            <w:r>
+              <w:rPr>
+                <w:rFonts w:ascii="標楷體" w:eastAsia="標楷體" w:hAnsi="標楷體" w:cs="Times New Roman"/>
+              </w:rPr>
+              <w:t>實作KNN核心</w:t>
+            </w:r>
+          </w:p>
+        </w:tc>
+      </w:tr>
+      <w:tr>
+        <w:tc>
+          <w:tcPr>
+            <w:tcW w:w="2765" w:type="dxa"/>
+          </w:tcPr>
+          <w:p>
+            <w:pPr>
+              <w:pStyle w:val="a3"/>
+              <w:ind w:leftChars="0" w:left="0"/>
+              <w:rPr>
+                <w:rFonts w:ascii="標楷體" w:eastAsia="標楷體" w:hAnsi="標楷體" w:cs="Times New Roman"/>
+              </w:rPr>
+            </w:pPr>
+            <w:r>
+              <w:rPr>
+                <w:rFonts w:ascii="標楷體" w:eastAsia="標楷體" w:hAnsi="標楷體" w:cs="Times New Roman"/>
+              </w:rPr>
+              <w:t>施帛辰</w:t>
+            </w:r>
+          </w:p>
+        </w:tc>
+        <w:tc>
+          <w:tcPr>
+            <w:tcW w:w="2765" w:type="dxa"/>
+          </w:tcPr>
+          <w:p>
+            <w:pPr>
+              <w:pStyle w:val="a3"/>
+              <w:ind w:leftChars="0" w:left="0"/>
+              <w:rPr>
+                <w:rFonts w:ascii="標楷體" w:eastAsia="標楷體" w:hAnsi="標楷體" w:cs="Times New Roman"/>
+              </w:rPr>
+            </w:pPr>
+            <w:r>
+              <w:rPr>
+                <w:rFonts w:ascii="標楷體" w:eastAsia="標楷體" w:hAnsi="標楷體" w:cs="Times New Roman"/>
+              </w:rPr>
+              <w:t>35%</w:t>
+            </w:r>
+          </w:p>
+        </w:tc>
+        <w:tc>
+          <w:tcPr>
+            <w:tcW w:w="2766" w:type="dxa"/>
+          </w:tcPr>
+          <w:p>
+            <w:pPr>
+              <w:pStyle w:val="a3"/>
+              <w:ind w:leftChars="0" w:left="0"/>
+              <w:rPr>
+                <w:rFonts w:ascii="標楷體" w:eastAsia="標楷體" w:hAnsi="標楷體" w:cs="Times New Roman"/>
+              </w:rPr>
+            </w:pPr>
+            <w:r>
+              <w:rPr>
+                <w:rFonts w:ascii="標楷體" w:eastAsia="標楷體" w:hAnsi="標楷體" w:cs="Times New Roman"/>
+              </w:rPr>
+              <w:t>實作UI介面</w:t>
+            </w:r>
+          </w:p>
+        </w:tc>
+      </w:tr>
+      <w:tr>
+        <w:tc>
+          <w:tcPr>
+            <w:tcW w:w="2765" w:type="dxa"/>
+          </w:tcPr>
+          <w:p>
+            <w:pPr>
+              <w:pStyle w:val="a3"/>
+              <w:ind w:leftChars="0" w:left="0"/>
+              <w:rPr>
+                <w:rFonts w:ascii="標楷體" w:eastAsia="標楷體" w:hAnsi="標楷體" w:cs="Times New Roman"/>
+              </w:rPr>
+            </w:pPr>
+            <w:r>
+              <w:rPr>
+                <w:rFonts w:ascii="標楷體" w:eastAsia="標楷體" w:hAnsi="標楷體" w:cs="Times New Roman"/>
+              </w:rPr>
+              <w:t>林家文</w:t>
+            </w:r>
+          </w:p>
+        </w:tc>
+        <w:tc>
+          <w:tcPr>
+            <w:tcW w:w="2765" w:type="dxa"/>
+          </w:tcPr>
+          <w:p>
+            <w:pPr>
+              <w:pStyle w:val="a3"/>
+              <w:ind w:leftChars="0" w:left="0"/>
+              <w:rPr>
+                <w:rFonts w:ascii="標楷體" w:eastAsia="標楷體" w:hAnsi="標楷體" w:cs="Times New Roman"/>
+              </w:rPr>
+            </w:pPr>
+            <w:r>
+              <w:rPr>
+                <w:rFonts w:ascii="標楷體" w:eastAsia="標楷體" w:hAnsi="標楷體" w:cs="Times New Roman"/>
+              </w:rPr>
+              <w:t>5%</w:t>
+            </w:r>
+          </w:p>
+        </w:tc>
+        <w:tc>
+          <w:tcPr>
+            <w:tcW w:w="2766" w:type="dxa"/>
+          </w:tcPr>
+          <w:p>
+            <w:pPr>
+              <w:pStyle w:val="a3"/>
+              <w:ind w:leftChars="0" w:left="0"/>
+              <w:rPr>
+                <w:rFonts w:ascii="標楷體" w:eastAsia="標楷體" w:hAnsi="標楷體" w:cs="Times New Roman"/>
+              </w:rPr>
+            </w:pPr>
+            <w:r>
+              <w:rPr>
+                <w:rFonts w:ascii="標楷體" w:eastAsia="標楷體" w:hAnsi="標楷體" w:cs="Times New Roman"/>
+              </w:rPr>
+              <w:t>文件與上傳資料等事</w:t>
+            </w:r>
+          </w:p>
+        </w:tc>
+      </w:tr>
+      <w:tr>
+        <w:tc>
+          <w:tcPr>
+            <w:tcW w:w="2765" w:type="dxa"/>
+          </w:tcPr>
+          <w:p>
+            <w:pPr>
+              <w:pStyle w:val="a3"/>
+              <w:ind w:leftChars="0" w:left="0"/>
+              <w:rPr>
+                <w:rFonts w:ascii="標楷體" w:eastAsia="標楷體" w:hAnsi="標楷體" w:cs="Times New Roman"/>
+              </w:rPr>
+            </w:pPr>
+            <w:r>
+              <w:rPr>
+                <w:rFonts w:ascii="標楷體" w:eastAsia="標楷體" w:hAnsi="標楷體" w:cs="Times New Roman"/>
+              </w:rPr>
+              <w:t>楊昇翰</w:t>
+            </w:r>
+          </w:p>
+        </w:tc>
+        <w:tc>
+          <w:tcPr>
+            <w:tcW w:w="2765" w:type="dxa"/>
+          </w:tcPr>
+          <w:p>
+            <w:pPr>
+              <w:pStyle w:val="a3"/>
+              <w:ind w:leftChars="0" w:left="0"/>
+              <w:rPr>
+                <w:rFonts w:ascii="標楷體" w:eastAsia="標楷體" w:hAnsi="標楷體" w:cs="Times New Roman"/>
+              </w:rPr>
+            </w:pPr>
+            <w:r>
+              <w:rPr>
+                <w:rFonts w:ascii="標楷體" w:eastAsia="標楷體" w:hAnsi="標楷體" w:cs="Times New Roman"/>
+              </w:rPr>
+              <w:t>0%</w:t>
+            </w:r>
+          </w:p>
+        </w:tc>
+        <w:tc>
+          <w:tcPr>
+            <w:tcW w:w="2766" w:type="dxa"/>
+          </w:tcPr>
+          <w:p>
+            <w:pPr>
+              <w:pStyle w:val="a3"/>
+              <w:ind w:leftChars="0" w:left="0"/>
+              <w:rPr>
+                <w:rFonts w:ascii="標楷體" w:eastAsia="標楷體" w:hAnsi="標楷體" w:cs="Times New Roman"/>
+              </w:rPr>
+            </w:pPr>
+            <w:r>
+              <w:rPr>
+                <w:rFonts w:ascii="標楷體" w:eastAsia="標楷體" w:hAnsi="標楷體" w:cs="Times New Roman"/>
+              </w:rPr>
+              <w:t>無</w:t>
+            </w:r>
+          </w:p>
+        </w:tc>
+      </w:tr>
+      <w:tr>
+        <w:tc>
+          <w:tcPr>
+            <w:tcW w:w="2765" w:type="dxa"/>
+          </w:tcPr>
+          <w:p>
+            <w:pPr>
+              <w:pStyle w:val="a3"/>
+              <w:ind w:leftChars="0" w:left="0"/>
+              <w:rPr>
+                <w:rFonts w:ascii="標楷體" w:eastAsia="標楷體" w:hAnsi="標楷體" w:cs="Times New Roman"/>
+              </w:rPr>
+            </w:pPr>
+            <w:r>
+              <w:rPr>
+                <w:rFonts w:ascii="標楷體" w:eastAsia="標楷體" w:hAnsi="標楷體" w:cs="Times New Roman"/>
+              </w:rPr>
+              <w:t>林哲琛</w:t>
+            </w:r>
+          </w:p>
+        </w:tc>
+        <w:tc>
+          <w:tcPr>
+            <w:tcW w:w="2765" w:type="dxa"/>
+          </w:tcPr>
+          <w:p>
+            <w:pPr>
+              <w:pStyle w:val="a3"/>
+              <w:ind w:leftChars="0" w:left="0"/>
+              <w:rPr>
+                <w:rFonts w:ascii="標楷體" w:eastAsia="標楷體" w:hAnsi="標楷體" w:cs="Times New Roman"/>
+              </w:rPr>
+            </w:pPr>
+            <w:r>
+              <w:rPr>
+                <w:rFonts w:ascii="標楷體" w:eastAsia="標楷體" w:hAnsi="標楷體" w:cs="Times New Roman"/>
+              </w:rPr>
+              <w:t>0%</w:t>
+            </w:r>
+          </w:p>
+        </w:tc>
+        <w:tc>
+          <w:tcPr>
+            <w:tcW w:w="2766" w:type="dxa"/>
+          </w:tcPr>
+          <w:p>
+            <w:pPr>
+              <w:pStyle w:val="a3"/>
+              <w:ind w:leftChars="0" w:left="0"/>
+              <w:rPr>
+                <w:rFonts w:ascii="標楷體" w:eastAsia="標楷體" w:hAnsi="標楷體" w:cs="Times New Roman"/>
+              </w:rPr>
+            </w:pPr>
+            <w:r>
+              <w:rPr>
+                <w:rFonts w:ascii="標楷體" w:eastAsia="標楷體" w:hAnsi="標楷體" w:cs="Times New Roman"/>
+              </w:rPr>
+              <w:t>無</w:t>
+            </w:r>
+          </w:p>
+        </w:tc>
+      </w:tr>
+    </w:tbl>
+    <w:p>
+      <w:pPr>
+        <w:pStyle w:val="a3"/>
+        <w:ind w:leftChars="0"/>
+        <w:rPr>
+          <w:rFonts w:ascii="標楷體" w:eastAsia="標楷體" w:hAnsi="標楷體" w:cs="Times New Roman"/>
+        </w:rPr>
+      </w:pPr>
     </w:p>
     <w:sectPr>
       <w:pgSz w:w="11906" w:h="16838"/>
@@ -297,7 +813,7 @@
 </file>
 
 <file path=word/endnotes.xml><?xml version="1.0" encoding="utf-8"?>
-<w:endnotes xmlns:wpc="http://schemas.microsoft.com/office/word/2010/wordprocessingCanvas" xmlns:cx="http://schemas.microsoft.com/office/drawing/2014/chartex" xmlns:cx1="http://schemas.microsoft.com/office/drawing/2015/9/8/chartex" xmlns:cx2="http://schemas.microsoft.com/office/drawing/2015/10/21/chartex" xmlns:mc="http://schemas.openxmlformats.org/markup-compatibility/2006" xmlns:o="urn:schemas-microsoft-com:office:office" xmlns:r="http://schemas.openxmlformats.org/officeDocument/2006/relationships" xmlns:m="http://schemas.openxmlformats.org/officeDocument/2006/math" xmlns:v="urn:schemas-microsoft-com:vml" xmlns:wp14="http://schemas.microsoft.com/office/word/2010/wordprocessingDrawing" xmlns:wp="http://schemas.openxmlformats.org/drawingml/2006/wordprocessingDrawing" xmlns:w10="urn:schemas-microsoft-com:office:word" xmlns:w="http://schemas.openxmlformats.org/wordprocessingml/2006/main" xmlns:w14="http://schemas.microsoft.com/office/word/2010/wordml" xmlns:w15="http://schemas.microsoft.com/office/word/2012/wordml" xmlns:w16se="http://schemas.microsoft.com/office/word/2015/wordml/symex" xmlns:wpg="http://schemas.microsoft.com/office/word/2010/wordprocessingGroup" xmlns:wpi="http://schemas.microsoft.com/office/word/2010/wordprocessingInk" xmlns:wne="http://schemas.microsoft.com/office/word/2006/wordml" xmlns:wps="http://schemas.microsoft.com/office/word/2010/wordprocessingShape" mc:Ignorable="w14 w15 w16se wp14">
+<w:endnotes xmlns:wpc="http://schemas.microsoft.com/office/word/2010/wordprocessingCanvas" xmlns:mc="http://schemas.openxmlformats.org/markup-compatibility/2006" xmlns:o="urn:schemas-microsoft-com:office:office" xmlns:r="http://schemas.openxmlformats.org/officeDocument/2006/relationships" xmlns:m="http://schemas.openxmlformats.org/officeDocument/2006/math" xmlns:v="urn:schemas-microsoft-com:vml" xmlns:wp14="http://schemas.microsoft.com/office/word/2010/wordprocessingDrawing" xmlns:wp="http://schemas.openxmlformats.org/drawingml/2006/wordprocessingDrawing" xmlns:w10="urn:schemas-microsoft-com:office:word" xmlns:w="http://schemas.openxmlformats.org/wordprocessingml/2006/main" xmlns:w14="http://schemas.microsoft.com/office/word/2010/wordml" xmlns:w15="http://schemas.microsoft.com/office/word/2012/wordml" xmlns:wpg="http://schemas.microsoft.com/office/word/2010/wordprocessingGroup" xmlns:wpi="http://schemas.microsoft.com/office/word/2010/wordprocessingInk" xmlns:wne="http://schemas.microsoft.com/office/word/2006/wordml" xmlns:wps="http://schemas.microsoft.com/office/word/2010/wordprocessingShape" mc:Ignorable="w14 w15 wp14">
   <w:endnote w:type="separator" w:id="-1">
     <w:p>
       <w:r>
@@ -316,7 +832,7 @@
 </file>
 
 <file path=word/footnotes.xml><?xml version="1.0" encoding="utf-8"?>
-<w:footnotes xmlns:wpc="http://schemas.microsoft.com/office/word/2010/wordprocessingCanvas" xmlns:cx="http://schemas.microsoft.com/office/drawing/2014/chartex" xmlns:cx1="http://schemas.microsoft.com/office/drawing/2015/9/8/chartex" xmlns:cx2="http://schemas.microsoft.com/office/drawing/2015/10/21/chartex" xmlns:mc="http://schemas.openxmlformats.org/markup-compatibility/2006" xmlns:o="urn:schemas-microsoft-com:office:office" xmlns:r="http://schemas.openxmlformats.org/officeDocument/2006/relationships" xmlns:m="http://schemas.openxmlformats.org/officeDocument/2006/math" xmlns:v="urn:schemas-microsoft-com:vml" xmlns:wp14="http://schemas.microsoft.com/office/word/2010/wordprocessingDrawing" xmlns:wp="http://schemas.openxmlformats.org/drawingml/2006/wordprocessingDrawing" xmlns:w10="urn:schemas-microsoft-com:office:word" xmlns:w="http://schemas.openxmlformats.org/wordprocessingml/2006/main" xmlns:w14="http://schemas.microsoft.com/office/word/2010/wordml" xmlns:w15="http://schemas.microsoft.com/office/word/2012/wordml" xmlns:w16se="http://schemas.microsoft.com/office/word/2015/wordml/symex" xmlns:wpg="http://schemas.microsoft.com/office/word/2010/wordprocessingGroup" xmlns:wpi="http://schemas.microsoft.com/office/word/2010/wordprocessingInk" xmlns:wne="http://schemas.microsoft.com/office/word/2006/wordml" xmlns:wps="http://schemas.microsoft.com/office/word/2010/wordprocessingShape" mc:Ignorable="w14 w15 w16se wp14">
+<w:footnotes xmlns:wpc="http://schemas.microsoft.com/office/word/2010/wordprocessingCanvas" xmlns:mc="http://schemas.openxmlformats.org/markup-compatibility/2006" xmlns:o="urn:schemas-microsoft-com:office:office" xmlns:r="http://schemas.openxmlformats.org/officeDocument/2006/relationships" xmlns:m="http://schemas.openxmlformats.org/officeDocument/2006/math" xmlns:v="urn:schemas-microsoft-com:vml" xmlns:wp14="http://schemas.microsoft.com/office/word/2010/wordprocessingDrawing" xmlns:wp="http://schemas.openxmlformats.org/drawingml/2006/wordprocessingDrawing" xmlns:w10="urn:schemas-microsoft-com:office:word" xmlns:w="http://schemas.openxmlformats.org/wordprocessingml/2006/main" xmlns:w14="http://schemas.microsoft.com/office/word/2010/wordml" xmlns:w15="http://schemas.microsoft.com/office/word/2012/wordml" xmlns:wpg="http://schemas.microsoft.com/office/word/2010/wordprocessingGroup" xmlns:wpi="http://schemas.microsoft.com/office/word/2010/wordprocessingInk" xmlns:wne="http://schemas.microsoft.com/office/word/2006/wordml" xmlns:wps="http://schemas.microsoft.com/office/word/2010/wordprocessingShape" mc:Ignorable="w14 w15 wp14">
   <w:footnote w:type="separator" w:id="-1">
     <w:p>
       <w:r>
@@ -335,7 +851,7 @@
 </file>
 
 <file path=word/numbering.xml><?xml version="1.0" encoding="utf-8"?>
-<w:numbering xmlns:wpc="http://schemas.microsoft.com/office/word/2010/wordprocessingCanvas" xmlns:cx="http://schemas.microsoft.com/office/drawing/2014/chartex" xmlns:cx1="http://schemas.microsoft.com/office/drawing/2015/9/8/chartex" xmlns:cx2="http://schemas.microsoft.com/office/drawing/2015/10/21/chartex" xmlns:mc="http://schemas.openxmlformats.org/markup-compatibility/2006" xmlns:o="urn:schemas-microsoft-com:office:office" xmlns:r="http://schemas.openxmlformats.org/officeDocument/2006/relationships" xmlns:m="http://schemas.openxmlformats.org/officeDocument/2006/math" xmlns:v="urn:schemas-microsoft-com:vml" xmlns:wp14="http://schemas.microsoft.com/office/word/2010/wordprocessingDrawing" xmlns:wp="http://schemas.openxmlformats.org/drawingml/2006/wordprocessingDrawing" xmlns:w10="urn:schemas-microsoft-com:office:word" xmlns:w="http://schemas.openxmlformats.org/wordprocessingml/2006/main" xmlns:w14="http://schemas.microsoft.com/office/word/2010/wordml" xmlns:w15="http://schemas.microsoft.com/office/word/2012/wordml" xmlns:w16se="http://schemas.microsoft.com/office/word/2015/wordml/symex" xmlns:wpg="http://schemas.microsoft.com/office/word/2010/wordprocessingGroup" xmlns:wpi="http://schemas.microsoft.com/office/word/2010/wordprocessingInk" xmlns:wne="http://schemas.microsoft.com/office/word/2006/wordml" xmlns:wps="http://schemas.microsoft.com/office/word/2010/wordprocessingShape" mc:Ignorable="w14 w15 w16se wp14">
+<w:numbering xmlns:wpc="http://schemas.microsoft.com/office/word/2010/wordprocessingCanvas" xmlns:mc="http://schemas.openxmlformats.org/markup-compatibility/2006" xmlns:o="urn:schemas-microsoft-com:office:office" xmlns:r="http://schemas.openxmlformats.org/officeDocument/2006/relationships" xmlns:m="http://schemas.openxmlformats.org/officeDocument/2006/math" xmlns:v="urn:schemas-microsoft-com:vml" xmlns:wp14="http://schemas.microsoft.com/office/word/2010/wordprocessingDrawing" xmlns:wp="http://schemas.openxmlformats.org/drawingml/2006/wordprocessingDrawing" xmlns:w10="urn:schemas-microsoft-com:office:word" xmlns:w="http://schemas.openxmlformats.org/wordprocessingml/2006/main" xmlns:w14="http://schemas.microsoft.com/office/word/2010/wordml" xmlns:w15="http://schemas.microsoft.com/office/word/2012/wordml" xmlns:wpg="http://schemas.microsoft.com/office/word/2010/wordprocessingGroup" xmlns:wpi="http://schemas.microsoft.com/office/word/2010/wordprocessingInk" xmlns:wne="http://schemas.microsoft.com/office/word/2006/wordml" xmlns:wps="http://schemas.microsoft.com/office/word/2010/wordprocessingShape" mc:Ignorable="w14 w15 wp14">
   <w:abstractNum w:abstractNumId="0" w15:restartNumberingAfterBreak="0">
     <w:nsid w:val="1F8D144B"/>
     <w:multiLevelType w:val="hybridMultilevel"/>
@@ -425,8 +941,8 @@
   <w:abstractNum w:abstractNumId="1" w15:restartNumberingAfterBreak="0">
     <w:nsid w:val="58AA3377"/>
     <w:multiLevelType w:val="hybridMultilevel"/>
-    <w:tmpl w:val="12E687CC"/>
-    <w:lvl w:ilvl="0" w:tplc="04090015">
+    <w:tmpl w:val="67EC5816"/>
+    <w:lvl w:ilvl="0" w:tplc="9B94E9A4">
       <w:start w:val="1"/>
       <w:numFmt w:val="taiwaneseCountingThousand"/>
       <w:lvlText w:val="%1、"/>
@@ -434,6 +950,11 @@
       <w:pPr>
         <w:ind w:left="480" w:hanging="480"/>
       </w:pPr>
+      <w:rPr>
+        <w:b/>
+        <w:sz w:val="32"/>
+        <w:szCs w:val="32"/>
+      </w:rPr>
     </w:lvl>
     <w:lvl w:ilvl="1" w:tplc="0409000F">
       <w:start w:val="1"/>
@@ -518,7 +1039,7 @@
 </file>
 
 <file path=word/styles.xml><?xml version="1.0" encoding="utf-8"?>
-<w:styles xmlns:mc="http://schemas.openxmlformats.org/markup-compatibility/2006" xmlns:r="http://schemas.openxmlformats.org/officeDocument/2006/relationships" xmlns:w="http://schemas.openxmlformats.org/wordprocessingml/2006/main" xmlns:w14="http://schemas.microsoft.com/office/word/2010/wordml" xmlns:w15="http://schemas.microsoft.com/office/word/2012/wordml" xmlns:w16se="http://schemas.microsoft.com/office/word/2015/wordml/symex" mc:Ignorable="w14 w15 w16se">
+<w:styles xmlns:mc="http://schemas.openxmlformats.org/markup-compatibility/2006" xmlns:r="http://schemas.openxmlformats.org/officeDocument/2006/relationships" xmlns:w="http://schemas.openxmlformats.org/wordprocessingml/2006/main" xmlns:w14="http://schemas.microsoft.com/office/word/2010/wordml" xmlns:w15="http://schemas.microsoft.com/office/word/2012/wordml" mc:Ignorable="w14 w15">
   <w:docDefaults>
     <w:rPrDefault>
       <w:rPr>
@@ -531,7 +1052,7 @@
     </w:rPrDefault>
     <w:pPrDefault/>
   </w:docDefaults>
-  <w:latentStyles w:defLockedState="0" w:defUIPriority="99" w:defSemiHidden="0" w:defUnhideWhenUsed="0" w:defQFormat="0" w:count="372">
+  <w:latentStyles w:defLockedState="0" w:defUIPriority="99" w:defSemiHidden="0" w:defUnhideWhenUsed="0" w:defQFormat="0" w:count="371">
     <w:lsdException w:name="Normal" w:uiPriority="0" w:qFormat="1"/>
     <w:lsdException w:name="heading 1" w:uiPriority="9" w:qFormat="1"/>
     <w:lsdException w:name="heading 2" w:semiHidden="1" w:uiPriority="9" w:unhideWhenUsed="1" w:qFormat="1"/>
@@ -903,7 +1424,6 @@
     <w:lsdException w:name="List Table 5 Dark Accent 6" w:uiPriority="50"/>
     <w:lsdException w:name="List Table 6 Colorful Accent 6" w:uiPriority="51"/>
     <w:lsdException w:name="List Table 7 Colorful Accent 6" w:uiPriority="52"/>
-    <w:lsdException w:name="Mention" w:semiHidden="1" w:unhideWhenUsed="1"/>
   </w:latentStyles>
   <w:style w:type="paragraph" w:default="1" w:styleId="a">
     <w:name w:val="Normal"/>
@@ -1087,6 +1607,22 @@
     <w:name w:val="_5yl5"/>
     <w:basedOn w:val="a0"/>
     <w:rsid w:val="003E1F29"/>
+  </w:style>
+  <w:style w:type="table" w:styleId="af">
+    <w:name w:val="Table Grid"/>
+    <w:basedOn w:val="a1"/>
+    <w:uiPriority w:val="39"/>
+    <w:rsid w:val="00EF4FA4"/>
+    <w:tblPr>
+      <w:tblBorders>
+        <w:top w:val="single" w:sz="4" w:space="0" w:color="auto"/>
+        <w:left w:val="single" w:sz="4" w:space="0" w:color="auto"/>
+        <w:bottom w:val="single" w:sz="4" w:space="0" w:color="auto"/>
+        <w:right w:val="single" w:sz="4" w:space="0" w:color="auto"/>
+        <w:insideH w:val="single" w:sz="4" w:space="0" w:color="auto"/>
+        <w:insideV w:val="single" w:sz="4" w:space="0" w:color="auto"/>
+      </w:tblBorders>
+    </w:tblPr>
   </w:style>
 </w:styles>
 </file>

</xml_diff>